<commit_message>
fix nama pemohon on tanggapan kkprnb
</commit_message>
<xml_diff>
--- a/public/templates/kkprnb/1A_TANGGAPAN_1A.docx
+++ b/public/templates/kkprnb/1A_TANGGAPAN_1A.docx
@@ -287,7 +287,7 @@
               </wp:anchor>
             </w:drawing>
           </mc:Choice>
-          <mc:Fallback xmlns:cr="http://schemas.microsoft.com/office/comments/2020/reactions" xmlns="http://schemas.microsoft.com/office/tasks/2019/documenttasks" xmlns:dgm="http://schemas.openxmlformats.org/drawingml/2006/diagram" xmlns:lc="http://schemas.openxmlformats.org/drawingml/2006/lockedCanvas" xmlns:c="http://schemas.openxmlformats.org/drawingml/2006/chart" xmlns:pic="http://schemas.openxmlformats.org/drawingml/2006/picture" xmlns:a="http://schemas.openxmlformats.org/drawingml/2006/main" xmlns:sl="http://schemas.openxmlformats.org/schemaLibrary/2006/main">
+          <mc:Fallback xmlns:sl="http://schemas.openxmlformats.org/schemaLibrary/2006/main" xmlns:a="http://schemas.openxmlformats.org/drawingml/2006/main" xmlns:pic="http://schemas.openxmlformats.org/drawingml/2006/picture" xmlns:c="http://schemas.openxmlformats.org/drawingml/2006/chart" xmlns:lc="http://schemas.openxmlformats.org/drawingml/2006/lockedCanvas" xmlns:dgm="http://schemas.openxmlformats.org/drawingml/2006/diagram" xmlns="http://schemas.microsoft.com/office/tasks/2019/documenttasks" xmlns:cr="http://schemas.microsoft.com/office/comments/2020/reactions">
             <w:drawing>
               <wp:anchor allowOverlap="1" behindDoc="0" distB="0" distT="0" distL="114300" distR="114300" hidden="0" layoutInCell="1" locked="0" relativeHeight="0" simplePos="0">
                 <wp:simplePos x="0" y="0"/>
@@ -464,7 +464,16 @@
                 <w:sz w:val="24"/>
                 <w:szCs w:val="24"/>
               </w:rPr>
-              <w:t>2024</w:t>
+              <w:t>202</w:t>
+            </w:r>
+            <w:r>
+              <w:rPr>
+                <w:rFonts w:ascii="Times New Roman" w:eastAsia="Times New Roman" w:hAnsi="Times New Roman" w:cs="Times New Roman"/>
+                <w:color w:val="000000"/>
+                <w:sz w:val="24"/>
+                <w:szCs w:val="24"/>
+              </w:rPr>
+              <w:t>6</w:t>
             </w:r>
           </w:p>
         </w:tc>
@@ -560,7 +569,29 @@
                 <w:sz w:val="24"/>
                 <w:szCs w:val="24"/>
               </w:rPr>
-              <w:t xml:space="preserve"> 1446 H</w:t>
+              <w:t xml:space="preserve"> 144</w:t>
+            </w:r>
+            <w:r>
+              <w:rPr>
+                <w:rFonts w:ascii="Times New Roman" w:eastAsia="Times New Roman" w:hAnsi="Times New Roman" w:cs="Times New Roman"/>
+                <w:i/>
+                <w:iCs/>
+                <w:color w:val="000000"/>
+                <w:sz w:val="24"/>
+                <w:szCs w:val="24"/>
+              </w:rPr>
+              <w:t>7</w:t>
+            </w:r>
+            <w:r>
+              <w:rPr>
+                <w:rFonts w:ascii="Times New Roman" w:eastAsia="Times New Roman" w:hAnsi="Times New Roman" w:cs="Times New Roman"/>
+                <w:i/>
+                <w:iCs/>
+                <w:color w:val="000000"/>
+                <w:sz w:val="24"/>
+                <w:szCs w:val="24"/>
+              </w:rPr>
+              <w:t xml:space="preserve"> H</w:t>
             </w:r>
           </w:p>
         </w:tc>

</xml_diff>